<commit_message>
Sent 1st pattern (member 2)
1st pattern being a Proxy Pattern
</commit_message>
<xml_diff>
--- a/Project/Phase 1/Sprint1/team_member_2/patterns_element2.docx
+++ b/Project/Phase 1/Sprint1/team_member_2/patterns_element2.docx
@@ -2,7 +2,149 @@
 <file path=word/document.xml><?xml version="1.0" encoding="utf-8"?>
 <w:document xmlns:wpc="http://schemas.microsoft.com/office/word/2010/wordprocessingCanvas" xmlns:cx="http://schemas.microsoft.com/office/drawing/2014/chartex" xmlns:cx1="http://schemas.microsoft.com/office/drawing/2015/9/8/chartex" xmlns:cx2="http://schemas.microsoft.com/office/drawing/2015/10/21/chartex" xmlns:cx3="http://schemas.microsoft.com/office/drawing/2016/5/9/chartex" xmlns:cx4="http://schemas.microsoft.com/office/drawing/2016/5/10/chartex" xmlns:cx5="http://schemas.microsoft.com/office/drawing/2016/5/11/chartex" xmlns:cx6="http://schemas.microsoft.com/office/drawing/2016/5/12/chartex" xmlns:cx7="http://schemas.microsoft.com/office/drawing/2016/5/13/chartex" xmlns:cx8="http://schemas.microsoft.com/office/drawing/2016/5/14/chartex" xmlns:mc="http://schemas.openxmlformats.org/markup-compatibility/2006" xmlns:aink="http://schemas.microsoft.com/office/drawing/2016/ink" xmlns:am3d="http://schemas.microsoft.com/office/drawing/2017/model3d" xmlns:o="urn:schemas-microsoft-com:office:office" xmlns:oel="http://schemas.microsoft.com/office/2019/extlst" xmlns:r="http://schemas.openxmlformats.org/officeDocument/2006/relationships" xmlns:m="http://schemas.openxmlformats.org/officeDocument/2006/math" xmlns:v="urn:schemas-microsoft-com:vml" xmlns:wp14="http://schemas.microsoft.com/office/word/2010/wordprocessingDrawing" xmlns:wp="http://schemas.openxmlformats.org/drawingml/2006/wordprocessingDrawing" xmlns:w10="urn:schemas-microsoft-com:office:word" xmlns:w="http://schemas.openxmlformats.org/wordprocessingml/2006/main" xmlns:w14="http://schemas.microsoft.com/office/word/2010/wordml" xmlns:w15="http://schemas.microsoft.com/office/word/2012/wordml" xmlns:w16cex="http://schemas.microsoft.com/office/word/2018/wordml/cex" xmlns:w16cid="http://schemas.microsoft.com/office/word/2016/wordml/cid" xmlns:w16="http://schemas.microsoft.com/office/word/2018/wordml" xmlns:w16sdtdh="http://schemas.microsoft.com/office/word/2020/wordml/sdtdatahash" xmlns:w16se="http://schemas.microsoft.com/office/word/2015/wordml/symex" xmlns:wpg="http://schemas.microsoft.com/office/word/2010/wordprocessingGroup" xmlns:wpi="http://schemas.microsoft.com/office/word/2010/wordprocessingInk" xmlns:wne="http://schemas.microsoft.com/office/word/2006/wordml" xmlns:wps="http://schemas.microsoft.com/office/word/2010/wordprocessingShape" mc:Ignorable="w14 w15 w16se w16cid w16 w16cex w16sdtdh wp14">
   <w:body>
-    <w:p/>
+    <w:p>
+      <w:pPr>
+        <w:rPr>
+          <w:lang w:val="pt-PT"/>
+        </w:rPr>
+      </w:pPr>
+      <w:r>
+        <w:rPr>
+          <w:lang w:val="pt-PT"/>
+        </w:rPr>
+        <w:t>Code Pattern 1 – Proxy</w:t>
+      </w:r>
+    </w:p>
+    <w:p>
+      <w:pPr>
+        <w:rPr>
+          <w:lang w:val="pt-PT"/>
+        </w:rPr>
+      </w:pPr>
+      <w:r>
+        <w:rPr>
+          <w:lang w:val="pt-PT"/>
+        </w:rPr>
+        <w:t xml:space="preserve">Found </w:t>
+      </w:r>
+      <w:r>
+        <w:rPr>
+          <w:lang w:val="pt-PT"/>
+        </w:rPr>
+        <w:t>in</w:t>
+      </w:r>
+      <w:r>
+        <w:rPr>
+          <w:lang w:val="pt-PT"/>
+        </w:rPr>
+        <w:t>:</w:t>
+      </w:r>
+    </w:p>
+    <w:p>
+      <w:pPr>
+        <w:rPr>
+          <w:u w:val="single"/>
+        </w:rPr>
+      </w:pPr>
+      <w:r>
+        <w:rPr>
+          <w:u w:val="single"/>
+        </w:rPr>
+        <w:t>iz.ganttproject.app.libs\lib\milton-client-2.7.4.4-bs.jar\io\milton\httpclient</w:t>
+      </w:r>
+      <w:r>
+        <w:rPr>
+          <w:u w:val="single"/>
+        </w:rPr>
+        <w:t xml:space="preserve"> -&gt; </w:t>
+      </w:r>
+      <w:r>
+        <w:rPr>
+          <w:u w:val="single"/>
+        </w:rPr>
+        <w:t>ProxyDetails.class</w:t>
+      </w:r>
+    </w:p>
+    <w:p>
+      <w:pPr>
+        <w:rPr>
+          <w:lang w:val="pt-PT"/>
+        </w:rPr>
+      </w:pPr>
+      <w:r>
+        <w:rPr>
+          <w:noProof/>
+        </w:rPr>
+        <w:drawing>
+          <wp:inline distT="0" distB="0" distL="0" distR="0" wp14:anchorId="55D0F7A9" wp14:editId="2CF6F290">
+            <wp:extent cx="5612130" cy="2276475"/>
+            <wp:effectExtent l="0" t="0" r="7620" b="9525"/>
+            <wp:docPr id="1" name="Imagem 1" descr="Uma imagem com texto&#10;&#10;Descrição gerada automaticamente"/>
+            <wp:cNvGraphicFramePr>
+              <a:graphicFrameLocks xmlns:a="http://schemas.openxmlformats.org/drawingml/2006/main" noChangeAspect="1"/>
+            </wp:cNvGraphicFramePr>
+            <a:graphic xmlns:a="http://schemas.openxmlformats.org/drawingml/2006/main">
+              <a:graphicData uri="http://schemas.openxmlformats.org/drawingml/2006/picture">
+                <pic:pic xmlns:pic="http://schemas.openxmlformats.org/drawingml/2006/picture">
+                  <pic:nvPicPr>
+                    <pic:cNvPr id="1" name="Imagem 1" descr="Uma imagem com texto&#10;&#10;Descrição gerada automaticamente"/>
+                    <pic:cNvPicPr/>
+                  </pic:nvPicPr>
+                  <pic:blipFill>
+                    <a:blip r:embed="rId4"/>
+                    <a:stretch>
+                      <a:fillRect/>
+                    </a:stretch>
+                  </pic:blipFill>
+                  <pic:spPr>
+                    <a:xfrm>
+                      <a:off x="0" y="0"/>
+                      <a:ext cx="5612130" cy="2276475"/>
+                    </a:xfrm>
+                    <a:prstGeom prst="rect">
+                      <a:avLst/>
+                    </a:prstGeom>
+                  </pic:spPr>
+                </pic:pic>
+              </a:graphicData>
+            </a:graphic>
+          </wp:inline>
+        </w:drawing>
+      </w:r>
+    </w:p>
+    <w:p>
+      <w:r>
+        <w:t xml:space="preserve">A proxy is a substitute </w:t>
+      </w:r>
+      <w:r>
+        <w:t>for an object</w:t>
+      </w:r>
+      <w:r>
+        <w:t>, whether it is to make an object more “lightweight” if this object requires heavy resource management, to protect its access or for remote access of the original object.</w:t>
+      </w:r>
+    </w:p>
+    <w:p>
+      <w:pPr>
+        <w:rPr>
+          <w:u w:val="single"/>
+        </w:rPr>
+      </w:pPr>
+      <w:r>
+        <w:t>In this case this “ProxyDetails” class doesn’t get much use besides some tests in</w:t>
+      </w:r>
+      <w:r>
+        <w:t>:</w:t>
+      </w:r>
+      <w:r>
+        <w:t xml:space="preserve"> </w:t>
+      </w:r>
+      <w:r>
+        <w:rPr>
+          <w:u w:val="single"/>
+        </w:rPr>
+        <w:t>ganttproject-tester\test\net\sourceforge\ganttproject\document\webdav\WebDavProxyTest.java</w:t>
+      </w:r>
+    </w:p>
     <w:sectPr>
       <w:pgSz w:w="12240" w:h="15840"/>
       <w:pgMar w:top="1417" w:right="1701" w:bottom="1417" w:left="1701" w:header="720" w:footer="720" w:gutter="0"/>
@@ -412,7 +554,7 @@
     <w:name w:val="Normal"/>
     <w:qFormat/>
   </w:style>
-  <w:style w:type="character" w:default="1" w:styleId="Fontepargpadro">
+  <w:style w:type="character" w:default="1" w:styleId="Tipodeletrapredefinidodopargrafo">
     <w:name w:val="Default Paragraph Font"/>
     <w:uiPriority w:val="1"/>
     <w:semiHidden/>

</xml_diff>

<commit_message>
Corrected the last pattern and removed strange temp files
</commit_message>
<xml_diff>
--- a/Project/Phase 1/Sprint1/team_member_2/patterns_element2.docx
+++ b/Project/Phase 1/Sprint1/team_member_2/patterns_element2.docx
@@ -73,6 +73,12 @@
           <w:u w:val="single"/>
         </w:rPr>
       </w:pPr>
+      <w:r>
+        <w:rPr>
+          <w:u w:val="single"/>
+        </w:rPr>
+        <w:t>b</w:t>
+      </w:r>
       <w:r>
         <w:rPr>
           <w:u w:val="single"/>
@@ -519,7 +525,9 @@
     <w:p>
       <w:pPr>
         <w:rPr>
-          <w:noProof/>
+          <w:b/>
+          <w:bCs/>
+          <w:color w:val="4472C4" w:themeColor="accent1"/>
         </w:rPr>
       </w:pPr>
       <w:r>
@@ -553,80 +561,42 @@
           <w:bCs/>
           <w:color w:val="4472C4" w:themeColor="accent1"/>
         </w:rPr>
-        <w:t>Decorator</w:t>
-      </w:r>
-      <w:r>
-        <w:rPr>
-          <w:b/>
-          <w:bCs/>
-          <w:color w:val="4472C4" w:themeColor="accent1"/>
-        </w:rPr>
-        <w:t>/Wrapper</w:t>
-      </w:r>
-      <w:r>
-        <w:rPr>
-          <w:noProof/>
-        </w:rPr>
-        <w:t xml:space="preserve"> </w:t>
-      </w:r>
-    </w:p>
-    <w:p>
-      <w:pPr>
-        <w:rPr>
-          <w:noProof/>
-        </w:rPr>
-      </w:pPr>
-      <w:r>
-        <w:rPr>
-          <w:noProof/>
-        </w:rPr>
-        <w:t xml:space="preserve">Found </w:t>
-      </w:r>
-      <w:r>
-        <w:rPr>
-          <w:noProof/>
-        </w:rPr>
-        <w:t xml:space="preserve">In: </w:t>
-      </w:r>
-    </w:p>
-    <w:p>
-      <w:pPr>
-        <w:rPr>
-          <w:noProof/>
-        </w:rPr>
-      </w:pPr>
-      <w:r>
-        <w:rPr>
-          <w:noProof/>
-          <w:u w:val="single"/>
-        </w:rPr>
-        <w:t>.gradle\caches\modules-2\files</w:t>
-      </w:r>
-      <w:r>
-        <w:rPr>
-          <w:noProof/>
-          <w:u w:val="single"/>
-        </w:rPr>
-        <w:t>-</w:t>
-      </w:r>
-      <w:r>
-        <w:rPr>
-          <w:noProof/>
-          <w:u w:val="single"/>
-        </w:rPr>
-        <w:t>2.1\org.controlsfx\controlsfx\11.1.2\a5370e3b3a186df4287922c49a0554122ff9908c\controlsfx-11.1.2-sources.jar!\org\controlsfx\control\decoration\Decorator.java</w:t>
-      </w:r>
-    </w:p>
-    <w:p>
+        <w:t>Strategy</w:t>
+      </w:r>
+    </w:p>
+    <w:p>
+      <w:r>
+        <w:t>Found in:</w:t>
+      </w:r>
+    </w:p>
+    <w:p>
+      <w:pPr>
+        <w:rPr>
+          <w:u w:val="single"/>
+        </w:rPr>
+      </w:pPr>
+      <w:r>
+        <w:rPr>
+          <w:u w:val="single"/>
+        </w:rPr>
+        <w:t>ganttproject\src\main\java\net\sourceforge\ganttproject\gui\ProjectOpenStrategy.kt</w:t>
+      </w:r>
+    </w:p>
+    <w:p>
+      <w:pPr>
+        <w:rPr>
+          <w:noProof/>
+        </w:rPr>
+      </w:pPr>
       <w:r>
         <w:rPr>
           <w:noProof/>
         </w:rPr>
         <w:drawing>
-          <wp:inline distT="0" distB="0" distL="0" distR="0" wp14:anchorId="37F47364" wp14:editId="0B3F8121">
-            <wp:extent cx="5612130" cy="3854450"/>
-            <wp:effectExtent l="0" t="0" r="7620" b="0"/>
-            <wp:docPr id="5" name="Imagem 5" descr="Uma imagem com texto&#10;&#10;Descrição gerada automaticamente"/>
+          <wp:inline distT="0" distB="0" distL="0" distR="0" wp14:anchorId="2C7E2637" wp14:editId="1A2CD869">
+            <wp:extent cx="5612130" cy="3232150"/>
+            <wp:effectExtent l="0" t="0" r="7620" b="6350"/>
+            <wp:docPr id="3" name="Imagem 3" descr="Uma imagem com texto&#10;&#10;Descrição gerada automaticamente"/>
             <wp:cNvGraphicFramePr>
               <a:graphicFrameLocks xmlns:a="http://schemas.openxmlformats.org/drawingml/2006/main" noChangeAspect="1"/>
             </wp:cNvGraphicFramePr>
@@ -634,7 +604,7 @@
               <a:graphicData uri="http://schemas.openxmlformats.org/drawingml/2006/picture">
                 <pic:pic xmlns:pic="http://schemas.openxmlformats.org/drawingml/2006/picture">
                   <pic:nvPicPr>
-                    <pic:cNvPr id="5" name="Imagem 5" descr="Uma imagem com texto&#10;&#10;Descrição gerada automaticamente"/>
+                    <pic:cNvPr id="3" name="Imagem 3" descr="Uma imagem com texto&#10;&#10;Descrição gerada automaticamente"/>
                     <pic:cNvPicPr/>
                   </pic:nvPicPr>
                   <pic:blipFill>
@@ -646,7 +616,7 @@
                   <pic:spPr>
                     <a:xfrm>
                       <a:off x="0" y="0"/>
-                      <a:ext cx="5612130" cy="3854450"/>
+                      <a:ext cx="5612130" cy="3232150"/>
                     </a:xfrm>
                     <a:prstGeom prst="rect">
                       <a:avLst/>
@@ -658,181 +628,54 @@
           </wp:inline>
         </w:drawing>
       </w:r>
-    </w:p>
-    <w:p>
-      <w:r>
-        <w:t>The Decorator structural code pattern is a sort of special “wrapper” that allows to create and attach new behaviors and/or characteristics to objects.</w:t>
-      </w:r>
-    </w:p>
-    <w:p>
-      <w:r>
-        <w:t xml:space="preserve">The project uses this pattern with the implementation of </w:t>
-      </w:r>
-      <w:r>
-        <w:t>the Decorator.java class, which is used several areas of the code like:</w:t>
-      </w:r>
-    </w:p>
-    <w:p>
-      <w:r>
-        <w:t>Found in:</w:t>
-      </w:r>
-    </w:p>
-    <w:p>
-      <w:pPr>
-        <w:rPr>
-          <w:u w:val="single"/>
-        </w:rPr>
-      </w:pPr>
-      <w:r>
-        <w:rPr>
-          <w:u w:val="single"/>
-        </w:rPr>
-        <w:t>ganttproject\src\main\java\net\sourceforge\ganttproject\gui\UIUtil.java</w:t>
-      </w:r>
-    </w:p>
-    <w:p>
-      <w:pPr>
-        <w:rPr>
-          <w:u w:val="single"/>
-        </w:rPr>
-      </w:pPr>
-      <w:r>
-        <w:t>Lines:</w:t>
-      </w:r>
-      <w:r>
-        <w:rPr>
-          <w:u w:val="single"/>
-        </w:rPr>
-        <w:t xml:space="preserve"> 45-47</w:t>
-      </w:r>
-    </w:p>
-    <w:p>
-      <w:r>
-        <w:rPr>
-          <w:noProof/>
-        </w:rPr>
-        <w:drawing>
-          <wp:inline distT="0" distB="0" distL="0" distR="0" wp14:anchorId="3B5DF183" wp14:editId="1E06FEC4">
-            <wp:extent cx="5095875" cy="666750"/>
-            <wp:effectExtent l="0" t="0" r="9525" b="0"/>
-            <wp:docPr id="6" name="Imagem 6" descr="Uma imagem com texto&#10;&#10;Descrição gerada automaticamente"/>
-            <wp:cNvGraphicFramePr>
-              <a:graphicFrameLocks xmlns:a="http://schemas.openxmlformats.org/drawingml/2006/main" noChangeAspect="1"/>
-            </wp:cNvGraphicFramePr>
-            <a:graphic xmlns:a="http://schemas.openxmlformats.org/drawingml/2006/main">
-              <a:graphicData uri="http://schemas.openxmlformats.org/drawingml/2006/picture">
-                <pic:pic xmlns:pic="http://schemas.openxmlformats.org/drawingml/2006/picture">
-                  <pic:nvPicPr>
-                    <pic:cNvPr id="6" name="Imagem 6" descr="Uma imagem com texto&#10;&#10;Descrição gerada automaticamente"/>
-                    <pic:cNvPicPr/>
-                  </pic:nvPicPr>
-                  <pic:blipFill>
-                    <a:blip r:embed="rId8"/>
-                    <a:stretch>
-                      <a:fillRect/>
-                    </a:stretch>
-                  </pic:blipFill>
-                  <pic:spPr>
-                    <a:xfrm>
-                      <a:off x="0" y="0"/>
-                      <a:ext cx="5095875" cy="666750"/>
-                    </a:xfrm>
-                    <a:prstGeom prst="rect">
-                      <a:avLst/>
-                    </a:prstGeom>
-                  </pic:spPr>
-                </pic:pic>
-              </a:graphicData>
-            </a:graphic>
-          </wp:inline>
-        </w:drawing>
-      </w:r>
-      <w:r>
+      <w:r>
+        <w:rPr>
+          <w:noProof/>
+        </w:rPr>
         <w:t xml:space="preserve"> </w:t>
       </w:r>
-      <w:r>
-        <w:t>~</w:t>
-      </w:r>
-    </w:p>
-    <w:p>
-      <w:pPr>
-        <w:rPr>
-          <w:noProof/>
-        </w:rPr>
-      </w:pPr>
-      <w:r>
-        <w:rPr>
-          <w:noProof/>
-        </w:rPr>
-        <w:drawing>
-          <wp:anchor distT="0" distB="0" distL="114300" distR="114300" simplePos="0" relativeHeight="251658240" behindDoc="1" locked="0" layoutInCell="1" allowOverlap="1" wp14:anchorId="3EA8D8F5" wp14:editId="6D4FD3F9">
-            <wp:simplePos x="0" y="0"/>
-            <wp:positionH relativeFrom="margin">
-              <wp:posOffset>-516890</wp:posOffset>
-            </wp:positionH>
-            <wp:positionV relativeFrom="paragraph">
-              <wp:posOffset>335915</wp:posOffset>
-            </wp:positionV>
-            <wp:extent cx="6685915" cy="128270"/>
-            <wp:effectExtent l="0" t="0" r="635" b="5080"/>
-            <wp:wrapTight wrapText="bothSides">
-              <wp:wrapPolygon edited="0">
-                <wp:start x="0" y="0"/>
-                <wp:lineTo x="0" y="19248"/>
-                <wp:lineTo x="21541" y="19248"/>
-                <wp:lineTo x="21541" y="0"/>
-                <wp:lineTo x="0" y="0"/>
-              </wp:wrapPolygon>
-            </wp:wrapTight>
-            <wp:docPr id="7" name="Imagem 7"/>
-            <wp:cNvGraphicFramePr>
-              <a:graphicFrameLocks xmlns:a="http://schemas.openxmlformats.org/drawingml/2006/main" noChangeAspect="1"/>
-            </wp:cNvGraphicFramePr>
-            <a:graphic xmlns:a="http://schemas.openxmlformats.org/drawingml/2006/main">
-              <a:graphicData uri="http://schemas.openxmlformats.org/drawingml/2006/picture">
-                <pic:pic xmlns:pic="http://schemas.openxmlformats.org/drawingml/2006/picture">
-                  <pic:nvPicPr>
-                    <pic:cNvPr id="1" name=""/>
-                    <pic:cNvPicPr/>
-                  </pic:nvPicPr>
-                  <pic:blipFill>
-                    <a:blip r:embed="rId9">
-                      <a:extLst>
-                        <a:ext uri="{28A0092B-C50C-407E-A947-70E740481C1C}">
-                          <a14:useLocalDpi xmlns:a14="http://schemas.microsoft.com/office/drawing/2010/main" val="0"/>
-                        </a:ext>
-                      </a:extLst>
-                    </a:blip>
-                    <a:stretch>
-                      <a:fillRect/>
-                    </a:stretch>
-                  </pic:blipFill>
-                  <pic:spPr>
-                    <a:xfrm>
-                      <a:off x="0" y="0"/>
-                      <a:ext cx="6685915" cy="128270"/>
-                    </a:xfrm>
-                    <a:prstGeom prst="rect">
-                      <a:avLst/>
-                    </a:prstGeom>
-                  </pic:spPr>
-                </pic:pic>
-              </a:graphicData>
-            </a:graphic>
-            <wp14:sizeRelH relativeFrom="margin">
-              <wp14:pctWidth>0</wp14:pctWidth>
-            </wp14:sizeRelH>
-            <wp14:sizeRelV relativeFrom="margin">
-              <wp14:pctHeight>0</wp14:pctHeight>
-            </wp14:sizeRelV>
-          </wp:anchor>
-        </w:drawing>
-      </w:r>
-      <w:r>
-        <w:rPr>
-          <w:noProof/>
-        </w:rPr>
-        <w:t xml:space="preserve">Lines: 78 </w:t>
+    </w:p>
+    <w:p>
+      <w:pPr>
+        <w:rPr>
+          <w:noProof/>
+        </w:rPr>
+      </w:pPr>
+      <w:r>
+        <w:rPr>
+          <w:noProof/>
+        </w:rPr>
+        <w:t xml:space="preserve"> </w:t>
+      </w:r>
+      <w:r>
+        <w:rPr>
+          <w:noProof/>
+        </w:rPr>
+        <w:t xml:space="preserve">A strategy pattern is used to implement diferent algorithms while </w:t>
+      </w:r>
+      <w:r>
+        <w:rPr>
+          <w:noProof/>
+        </w:rPr>
+        <w:t>maintaining</w:t>
+      </w:r>
+      <w:r>
+        <w:rPr>
+          <w:noProof/>
+        </w:rPr>
+        <w:t xml:space="preserve"> the rest of the code unchanged, since different algorithms are more appropriate for different situations. So instead of having a long and complex class with various algorithms, a strategy class is created </w:t>
+      </w:r>
+      <w:r>
+        <w:rPr>
+          <w:noProof/>
+        </w:rPr>
+        <w:t>for each algorithm needed, being ProjectOpenStrategy one of these classes.</w:t>
+      </w:r>
+      <w:r>
+        <w:rPr>
+          <w:noProof/>
+        </w:rPr>
+        <w:t xml:space="preserve"> </w:t>
       </w:r>
     </w:p>
     <w:sectPr>

</xml_diff>